<commit_message>
Cập nhật lại ngày báo cáo tiến độ của tuần 1 và 2, và up báo cáo tiến độ tuần 3
</commit_message>
<xml_diff>
--- a/progress-report/BC_Tiendo_Tuan1.docx
+++ b/progress-report/BC_Tiendo_Tuan1.docx
@@ -110,7 +110,37 @@
           <w:sz w:val="26"/>
           <w:szCs w:val="26"/>
         </w:rPr>
-        <w:t>Từ ngày 10/11/2025 đến 16/11/2025</w:t>
+        <w:t>Từ</w:t>
+      </w:r>
+      <w:r>
+        <w:rPr>
+          <w:sz w:val="26"/>
+          <w:szCs w:val="26"/>
+        </w:rPr>
+        <w:t xml:space="preserve"> ngày 03</w:t>
+      </w:r>
+      <w:r>
+        <w:rPr>
+          <w:sz w:val="26"/>
+          <w:szCs w:val="26"/>
+        </w:rPr>
+        <w:t>/11/2025 đế</w:t>
+      </w:r>
+      <w:r>
+        <w:rPr>
+          <w:sz w:val="26"/>
+          <w:szCs w:val="26"/>
+        </w:rPr>
+        <w:t>n 09</w:t>
+      </w:r>
+      <w:bookmarkStart w:id="0" w:name="_GoBack"/>
+      <w:bookmarkEnd w:id="0"/>
+      <w:r>
+        <w:rPr>
+          <w:sz w:val="26"/>
+          <w:szCs w:val="26"/>
+        </w:rPr>
+        <w:t>/11/2025</w:t>
       </w:r>
     </w:p>
     <w:p>
@@ -927,16 +957,7 @@
                 <w:sz w:val="26"/>
                 <w:szCs w:val="26"/>
               </w:rPr>
-              <w:t>- Sẽ tiến hành thiết kế và hoàn thành các giao diện còn lại như: Trang ch</w:t>
-            </w:r>
-            <w:bookmarkStart w:id="0" w:name="_GoBack"/>
-            <w:bookmarkEnd w:id="0"/>
-            <w:r>
-              <w:rPr>
-                <w:sz w:val="26"/>
-                <w:szCs w:val="26"/>
-              </w:rPr>
-              <w:t>i tiết công việc, trang chi tiết nhà tuyển dụng, trang tìm việc theo tỉnh, thành phố, trang profile cá nhân,…</w:t>
+              <w:t>- Sẽ tiến hành thiết kế và hoàn thành các giao diện còn lại như: Trang chi tiết công việc, trang chi tiết nhà tuyển dụng, trang tìm việc theo tỉnh, thành phố, trang profile cá nhân,…</w:t>
             </w:r>
           </w:p>
         </w:tc>

</xml_diff>